<commit_message>
Pruebas conexion base datos
</commit_message>
<xml_diff>
--- a/instrucciones adicionales al video curso git.docx
+++ b/instrucciones adicionales al video curso git.docx
@@ -849,6 +849,13 @@
         </w:rPr>
         <w:t>:</w:t>
       </w:r>
+      <w:r>
+        <w:rPr>
+          <w:b/>
+          <w:bCs/>
+        </w:rPr>
+        <w:t xml:space="preserve"> (dentro de git)</w:t>
+      </w:r>
     </w:p>
     <w:p>
       <w:pPr>
@@ -903,13 +910,7 @@
         <w:t>notese que en mi c</w:t>
       </w:r>
       <w:r>
-        <w:t xml:space="preserve">aso particular tengo que quitar el ~/, el ~ es un alias de c:/users/psand, es decir,  ~/.ssh es el directorio </w:t>
-      </w:r>
-      <w:r>
-        <w:t>c:/users/psand</w:t>
-      </w:r>
-      <w:r>
-        <w:t xml:space="preserve">/.ssh que no existe porque mi directorio de trabajo es </w:t>
+        <w:t xml:space="preserve">aso particular tengo que quitar el ~/, el ~ es un alias de c:/users/psand, es decir,  ~/.ssh es el directorio c:/users/psand/.ssh que no existe porque mi directorio de trabajo es </w:t>
       </w:r>
       <w:r>
         <w:t>C:</w:t>
@@ -1127,14 +1128,7 @@
           <w:i/>
           <w:iCs/>
         </w:rPr>
-        <w:t xml:space="preserve">ejecuta </w:t>
-      </w:r>
-      <w:r>
-        <w:rPr>
-          <w:i/>
-          <w:iCs/>
-        </w:rPr>
-        <w:t>git remote -v</w:t>
+        <w:t>ejecuta git remote -v</w:t>
       </w:r>
       <w:r>
         <w:rPr>
@@ -2659,6 +2653,7 @@
   <w:style w:type="character" w:default="1" w:styleId="Fuentedeprrafopredeter">
     <w:name w:val="Default Paragraph Font"/>
     <w:uiPriority w:val="1"/>
+    <w:semiHidden/>
     <w:unhideWhenUsed/>
   </w:style>
   <w:style w:type="table" w:default="1" w:styleId="Tablanormal">

</xml_diff>